<commit_message>
Final functional version of the project
</commit_message>
<xml_diff>
--- a/Rapport Projet Daemon.docx
+++ b/Rapport Projet Daemon.docx
@@ -93,6 +93,11 @@
       </w:r>
     </w:p>
     <w:p>
+      <w:pPr>
+        <w:rPr>
+          <w:noProof/>
+        </w:rPr>
+      </w:pPr>
       <w:r>
         <w:t xml:space="preserve">Voici le déroulé du développement : </w:t>
       </w:r>
@@ -163,7 +168,25 @@
         </w:rPr>
         <w:t xml:space="preserve"> </w:t>
       </w:r>
-      <w:r>
+    </w:p>
+    <w:p>
+      <w:pPr>
+        <w:rPr>
+          <w:noProof/>
+        </w:rPr>
+      </w:pPr>
+    </w:p>
+    <w:p>
+      <w:r>
+        <w:rPr>
+          <w:noProof/>
+        </w:rPr>
+        <w:t>Pour demarrer le demon, on regarde tout d’abord si un demon existe déjà(methode isalive()), afin de ne pas en recréer un. Si il n’y a pas de demon d’actif, nous allons lancer le focntion startdaemon.</w:t>
+      </w:r>
+      <w:r>
+        <w:rPr>
+          <w:noProof/>
+        </w:rPr>
         <w:drawing>
           <wp:inline distT="0" distB="0" distL="0" distR="0" wp14:anchorId="31F24A9D" wp14:editId="69540695">
             <wp:extent cx="5760720" cy="1972945"/>
@@ -180,7 +203,7 @@
                     <pic:cNvPicPr/>
                   </pic:nvPicPr>
                   <pic:blipFill>
-                    <a:blip r:embed="rId7"/>
+                    <a:blip r:embed="rId9"/>
                     <a:stretch>
                       <a:fillRect/>
                     </a:stretch>
@@ -209,13 +232,8 @@
       <w:r>
         <w:t xml:space="preserve">ous avons </w:t>
       </w:r>
-      <w:proofErr w:type="spellStart"/>
-      <w:r>
-        <w:t>décider</w:t>
-      </w:r>
-      <w:proofErr w:type="spellEnd"/>
-      <w:r>
-        <w:t xml:space="preserve"> de mettre le start dans le programme Daemon pour qu’il se lance tout seul. La fonction start </w:t>
+      <w:r>
+        <w:t xml:space="preserve">décider de mettre le start dans le programme Daemon pour qu’il se lance tout seul. La fonction start </w:t>
       </w:r>
       <w:r>
         <w:t>utilis</w:t>
@@ -239,15 +257,7 @@
         <w:t xml:space="preserve"> grâce </w:t>
       </w:r>
       <w:r>
-        <w:t xml:space="preserve">à la fonction </w:t>
-      </w:r>
-      <w:proofErr w:type="spellStart"/>
-      <w:r>
-        <w:t>setsid</w:t>
-      </w:r>
-      <w:proofErr w:type="spellEnd"/>
-      <w:r>
-        <w:t xml:space="preserve"> </w:t>
+        <w:t xml:space="preserve">à la fonction setsid </w:t>
       </w:r>
       <w:r>
         <w:rPr>
@@ -290,6 +300,9 @@
     </w:p>
     <w:p>
       <w:r>
+        <w:rPr>
+          <w:noProof/>
+        </w:rPr>
         <w:drawing>
           <wp:inline distT="0" distB="0" distL="0" distR="0" wp14:anchorId="4E1DA78E" wp14:editId="788BBC7E">
             <wp:extent cx="5760720" cy="3684270"/>
@@ -306,7 +319,7 @@
                     <pic:cNvPicPr/>
                   </pic:nvPicPr>
                   <pic:blipFill>
-                    <a:blip r:embed="rId8"/>
+                    <a:blip r:embed="rId10"/>
                     <a:stretch>
                       <a:fillRect/>
                     </a:stretch>
@@ -350,6 +363,56 @@
     </w:sectPr>
   </w:body>
 </w:document>
+</file>
+
+<file path=word/endnotes.xml><?xml version="1.0" encoding="utf-8"?>
+<w:endnotes xmlns:wpc="http://schemas.microsoft.com/office/word/2010/wordprocessingCanvas" xmlns:cx="http://schemas.microsoft.com/office/drawing/2014/chartex" xmlns:cx1="http://schemas.microsoft.com/office/drawing/2015/9/8/chartex" xmlns:cx2="http://schemas.microsoft.com/office/drawing/2015/10/21/chartex" xmlns:cx3="http://schemas.microsoft.com/office/drawing/2016/5/9/chartex" xmlns:cx4="http://schemas.microsoft.com/office/drawing/2016/5/10/chartex" xmlns:cx5="http://schemas.microsoft.com/office/drawing/2016/5/11/chartex" xmlns:cx6="http://schemas.microsoft.com/office/drawing/2016/5/12/chartex" xmlns:cx7="http://schemas.microsoft.com/office/drawing/2016/5/13/chartex" xmlns:cx8="http://schemas.microsoft.com/office/drawing/2016/5/14/chartex" xmlns:mc="http://schemas.openxmlformats.org/markup-compatibility/2006" xmlns:aink="http://schemas.microsoft.com/office/drawing/2016/ink" xmlns:am3d="http://schemas.microsoft.com/office/drawing/2017/model3d" xmlns:o="urn:schemas-microsoft-com:office:office" xmlns:r="http://schemas.openxmlformats.org/officeDocument/2006/relationships" xmlns:m="http://schemas.openxmlformats.org/officeDocument/2006/math" xmlns:v="urn:schemas-microsoft-com:vml" xmlns:wp14="http://schemas.microsoft.com/office/word/2010/wordprocessingDrawing" xmlns:wp="http://schemas.openxmlformats.org/drawingml/2006/wordprocessingDrawing" xmlns:w10="urn:schemas-microsoft-com:office:word" xmlns:w="http://schemas.openxmlformats.org/wordprocessingml/2006/main" xmlns:w14="http://schemas.microsoft.com/office/word/2010/wordml" xmlns:w15="http://schemas.microsoft.com/office/word/2012/wordml" xmlns:w16cex="http://schemas.microsoft.com/office/word/2018/wordml/cex" xmlns:w16cid="http://schemas.microsoft.com/office/word/2016/wordml/cid" xmlns:w16="http://schemas.microsoft.com/office/word/2018/wordml" xmlns:w16sdtdh="http://schemas.microsoft.com/office/word/2020/wordml/sdtdatahash" xmlns:w16se="http://schemas.microsoft.com/office/word/2015/wordml/symex" xmlns:wpg="http://schemas.microsoft.com/office/word/2010/wordprocessingGroup" xmlns:wpi="http://schemas.microsoft.com/office/word/2010/wordprocessingInk" xmlns:wne="http://schemas.microsoft.com/office/word/2006/wordml" xmlns:wps="http://schemas.microsoft.com/office/word/2010/wordprocessingShape" mc:Ignorable="w14 w15 w16se w16cid w16 w16cex w16sdtdh wp14">
+  <w:endnote w:type="separator" w:id="-1">
+    <w:p>
+      <w:pPr>
+        <w:spacing w:after="0" w:line="240" w:lineRule="auto"/>
+      </w:pPr>
+      <w:r>
+        <w:separator/>
+      </w:r>
+    </w:p>
+  </w:endnote>
+  <w:endnote w:type="continuationSeparator" w:id="0">
+    <w:p>
+      <w:pPr>
+        <w:spacing w:after="0" w:line="240" w:lineRule="auto"/>
+      </w:pPr>
+      <w:r>
+        <w:continuationSeparator/>
+      </w:r>
+    </w:p>
+  </w:endnote>
+</w:endnotes>
+</file>
+
+<file path=word/footnotes.xml><?xml version="1.0" encoding="utf-8"?>
+<w:footnotes xmlns:wpc="http://schemas.microsoft.com/office/word/2010/wordprocessingCanvas" xmlns:cx="http://schemas.microsoft.com/office/drawing/2014/chartex" xmlns:cx1="http://schemas.microsoft.com/office/drawing/2015/9/8/chartex" xmlns:cx2="http://schemas.microsoft.com/office/drawing/2015/10/21/chartex" xmlns:cx3="http://schemas.microsoft.com/office/drawing/2016/5/9/chartex" xmlns:cx4="http://schemas.microsoft.com/office/drawing/2016/5/10/chartex" xmlns:cx5="http://schemas.microsoft.com/office/drawing/2016/5/11/chartex" xmlns:cx6="http://schemas.microsoft.com/office/drawing/2016/5/12/chartex" xmlns:cx7="http://schemas.microsoft.com/office/drawing/2016/5/13/chartex" xmlns:cx8="http://schemas.microsoft.com/office/drawing/2016/5/14/chartex" xmlns:mc="http://schemas.openxmlformats.org/markup-compatibility/2006" xmlns:aink="http://schemas.microsoft.com/office/drawing/2016/ink" xmlns:am3d="http://schemas.microsoft.com/office/drawing/2017/model3d" xmlns:o="urn:schemas-microsoft-com:office:office" xmlns:r="http://schemas.openxmlformats.org/officeDocument/2006/relationships" xmlns:m="http://schemas.openxmlformats.org/officeDocument/2006/math" xmlns:v="urn:schemas-microsoft-com:vml" xmlns:wp14="http://schemas.microsoft.com/office/word/2010/wordprocessingDrawing" xmlns:wp="http://schemas.openxmlformats.org/drawingml/2006/wordprocessingDrawing" xmlns:w10="urn:schemas-microsoft-com:office:word" xmlns:w="http://schemas.openxmlformats.org/wordprocessingml/2006/main" xmlns:w14="http://schemas.microsoft.com/office/word/2010/wordml" xmlns:w15="http://schemas.microsoft.com/office/word/2012/wordml" xmlns:w16cex="http://schemas.microsoft.com/office/word/2018/wordml/cex" xmlns:w16cid="http://schemas.microsoft.com/office/word/2016/wordml/cid" xmlns:w16="http://schemas.microsoft.com/office/word/2018/wordml" xmlns:w16sdtdh="http://schemas.microsoft.com/office/word/2020/wordml/sdtdatahash" xmlns:w16se="http://schemas.microsoft.com/office/word/2015/wordml/symex" xmlns:wpg="http://schemas.microsoft.com/office/word/2010/wordprocessingGroup" xmlns:wpi="http://schemas.microsoft.com/office/word/2010/wordprocessingInk" xmlns:wne="http://schemas.microsoft.com/office/word/2006/wordml" xmlns:wps="http://schemas.microsoft.com/office/word/2010/wordprocessingShape" mc:Ignorable="w14 w15 w16se w16cid w16 w16cex w16sdtdh wp14">
+  <w:footnote w:type="separator" w:id="-1">
+    <w:p>
+      <w:pPr>
+        <w:spacing w:after="0" w:line="240" w:lineRule="auto"/>
+      </w:pPr>
+      <w:r>
+        <w:separator/>
+      </w:r>
+    </w:p>
+  </w:footnote>
+  <w:footnote w:type="continuationSeparator" w:id="0">
+    <w:p>
+      <w:pPr>
+        <w:spacing w:after="0" w:line="240" w:lineRule="auto"/>
+      </w:pPr>
+      <w:r>
+        <w:continuationSeparator/>
+      </w:r>
+    </w:p>
+  </w:footnote>
+</w:footnotes>
 </file>
 
 <file path=word/styles.xml><?xml version="1.0" encoding="utf-8"?>
@@ -843,6 +906,50 @@
       <w:spacing w:val="15"/>
     </w:rPr>
   </w:style>
+  <w:style w:type="paragraph" w:styleId="En-tte">
+    <w:name w:val="header"/>
+    <w:basedOn w:val="Normal"/>
+    <w:link w:val="En-tteCar"/>
+    <w:uiPriority w:val="99"/>
+    <w:unhideWhenUsed/>
+    <w:rsid w:val="00FE1A89"/>
+    <w:pPr>
+      <w:tabs>
+        <w:tab w:val="center" w:pos="4536"/>
+        <w:tab w:val="right" w:pos="9072"/>
+      </w:tabs>
+      <w:spacing w:after="0" w:line="240" w:lineRule="auto"/>
+    </w:pPr>
+  </w:style>
+  <w:style w:type="character" w:customStyle="1" w:styleId="En-tteCar">
+    <w:name w:val="En-tête Car"/>
+    <w:basedOn w:val="Policepardfaut"/>
+    <w:link w:val="En-tte"/>
+    <w:uiPriority w:val="99"/>
+    <w:rsid w:val="00FE1A89"/>
+  </w:style>
+  <w:style w:type="paragraph" w:styleId="Pieddepage">
+    <w:name w:val="footer"/>
+    <w:basedOn w:val="Normal"/>
+    <w:link w:val="PieddepageCar"/>
+    <w:uiPriority w:val="99"/>
+    <w:unhideWhenUsed/>
+    <w:rsid w:val="00FE1A89"/>
+    <w:pPr>
+      <w:tabs>
+        <w:tab w:val="center" w:pos="4536"/>
+        <w:tab w:val="right" w:pos="9072"/>
+      </w:tabs>
+      <w:spacing w:after="0" w:line="240" w:lineRule="auto"/>
+    </w:pPr>
+  </w:style>
+  <w:style w:type="character" w:customStyle="1" w:styleId="PieddepageCar">
+    <w:name w:val="Pied de page Car"/>
+    <w:basedOn w:val="Policepardfaut"/>
+    <w:link w:val="Pieddepage"/>
+    <w:uiPriority w:val="99"/>
+    <w:rsid w:val="00FE1A89"/>
+  </w:style>
 </w:styles>
 </file>
 
@@ -1327,18 +1434,18 @@
 </file>
 
 <file path=customXml/item2.xml><?xml version="1.0" encoding="utf-8"?>
+<p:properties xmlns:p="http://schemas.microsoft.com/office/2006/metadata/properties" xmlns:xsi="http://www.w3.org/2001/XMLSchema-instance" xmlns:pc="http://schemas.microsoft.com/office/infopath/2007/PartnerControls">
+  <documentManagement/>
+</p:properties>
+</file>
+
+<file path=customXml/item3.xml><?xml version="1.0" encoding="utf-8"?>
 <?mso-contentType ?>
 <FormTemplates xmlns="http://schemas.microsoft.com/sharepoint/v3/contenttype/forms">
   <Display>DocumentLibraryForm</Display>
   <Edit>DocumentLibraryForm</Edit>
   <New>DocumentLibraryForm</New>
 </FormTemplates>
-</file>
-
-<file path=customXml/item3.xml><?xml version="1.0" encoding="utf-8"?>
-<p:properties xmlns:p="http://schemas.microsoft.com/office/2006/metadata/properties" xmlns:xsi="http://www.w3.org/2001/XMLSchema-instance" xmlns:pc="http://schemas.microsoft.com/office/infopath/2007/PartnerControls">
-  <documentManagement/>
-</p:properties>
 </file>
 
 <file path=customXml/itemProps1.xml><?xml version="1.0" encoding="utf-8"?>
@@ -1361,26 +1468,18 @@
 </file>
 
 <file path=customXml/itemProps2.xml><?xml version="1.0" encoding="utf-8"?>
+<ds:datastoreItem xmlns:ds="http://schemas.openxmlformats.org/officeDocument/2006/customXml" ds:itemID="{37C82926-9FC5-4FDB-9A4B-AA189516514E}">
+  <ds:schemaRefs>
+    <ds:schemaRef ds:uri="http://schemas.microsoft.com/office/2006/metadata/properties"/>
+    <ds:schemaRef ds:uri="http://schemas.microsoft.com/office/infopath/2007/PartnerControls"/>
+  </ds:schemaRefs>
+</ds:datastoreItem>
+</file>
+
+<file path=customXml/itemProps3.xml><?xml version="1.0" encoding="utf-8"?>
 <ds:datastoreItem xmlns:ds="http://schemas.openxmlformats.org/officeDocument/2006/customXml" ds:itemID="{6EFD7B27-6043-4EB5-9956-21EB13987380}">
   <ds:schemaRefs>
     <ds:schemaRef ds:uri="http://schemas.microsoft.com/sharepoint/v3/contenttype/forms"/>
   </ds:schemaRefs>
 </ds:datastoreItem>
-</file>
-
-<file path=customXml/itemProps3.xml><?xml version="1.0" encoding="utf-8"?>
-<ds:datastoreItem xmlns:ds="http://schemas.openxmlformats.org/officeDocument/2006/customXml" ds:itemID="{37C82926-9FC5-4FDB-9A4B-AA189516514E}">
-  <ds:schemaRefs>
-    <ds:schemaRef ds:uri="http://schemas.openxmlformats.org/package/2006/metadata/core-properties"/>
-    <ds:schemaRef ds:uri="http://www.w3.org/XML/1998/namespace"/>
-    <ds:schemaRef ds:uri="http://purl.org/dc/elements/1.1/"/>
-    <ds:schemaRef ds:uri="http://purl.org/dc/dcmitype/"/>
-    <ds:schemaRef ds:uri="http://schemas.microsoft.com/office/2006/documentManagement/types"/>
-    <ds:schemaRef ds:uri="http://schemas.microsoft.com/office/2006/metadata/properties"/>
-    <ds:schemaRef ds:uri="http://schemas.microsoft.com/office/infopath/2007/PartnerControls"/>
-    <ds:schemaRef ds:uri="1bcded27-ebac-4dd0-a902-3957b6ccee36"/>
-    <ds:schemaRef ds:uri="fb9be2ef-ba5f-409e-aa9b-1f45c8697a8c"/>
-    <ds:schemaRef ds:uri="http://purl.org/dc/terms/"/>
-  </ds:schemaRefs>
-</ds:datastoreItem>
 </file>
</xml_diff>

<commit_message>
Final functional version of the project, with the new nombrereset() function and with all the function defined in invocateur.c
</commit_message>
<xml_diff>
--- a/Rapport Projet Daemon.docx
+++ b/Rapport Projet Daemon.docx
@@ -86,12 +86,597 @@
     <w:p/>
     <w:p/>
     <w:p/>
-    <w:p/>
-    <w:p>
-      <w:r>
-        <w:t>Développement</w:t>
-      </w:r>
-    </w:p>
+    <w:p>
+      <w:pPr>
+        <w:contextualSpacing/>
+        <w:jc w:val="center"/>
+        <w:rPr>
+          <w:sz w:val="28"/>
+          <w:szCs w:val="28"/>
+          <w:u w:val="single"/>
+        </w:rPr>
+      </w:pPr>
+      <w:r>
+        <w:rPr>
+          <w:sz w:val="28"/>
+          <w:szCs w:val="28"/>
+          <w:u w:val="single"/>
+        </w:rPr>
+        <w:lastRenderedPageBreak/>
+        <w:t>Présentation du projet :</w:t>
+      </w:r>
+    </w:p>
+    <w:p>
+      <w:pPr>
+        <w:contextualSpacing/>
+        <w:rPr>
+          <w:sz w:val="28"/>
+          <w:szCs w:val="28"/>
+          <w:u w:val="single"/>
+        </w:rPr>
+      </w:pPr>
+    </w:p>
+    <w:p>
+      <w:pPr>
+        <w:contextualSpacing/>
+      </w:pPr>
+      <w:r>
+        <w:t>L’objectif du projet était de réaliser un daemon, un programme ne nécessitant pas beaucoup de ressources capables de tourner en tâche de fond jusqu’à ce qu’il soit appelé</w:t>
+      </w:r>
+      <w:r>
+        <w:t xml:space="preserve">, ainsi que son </w:t>
+      </w:r>
+      <w:r>
+        <w:t>invocateur</w:t>
+      </w:r>
+      <w:r>
+        <w:t xml:space="preserve">, le programme qui va nous permettre d’appeler et de communiqué avec le </w:t>
+      </w:r>
+      <w:r>
+        <w:t>daemon.</w:t>
+      </w:r>
+      <w:r>
+        <w:t xml:space="preserve"> Ce genre de programme peut être très utile par sa capacité à être constamment actif sans pour autant bloquer l’utilisation.</w:t>
+      </w:r>
+    </w:p>
+    <w:p>
+      <w:pPr>
+        <w:contextualSpacing/>
+      </w:pPr>
+    </w:p>
+    <w:p>
+      <w:pPr>
+        <w:contextualSpacing/>
+      </w:pPr>
+      <w:r>
+        <w:t>Pour</w:t>
+      </w:r>
+      <w:r>
+        <w:t xml:space="preserve"> que ce programme soit réellement utile, il est </w:t>
+      </w:r>
+      <w:r>
+        <w:t>impératif que le daemon ne consomme pas beaucoup de ressources</w:t>
+      </w:r>
+      <w:r>
+        <w:t>. D</w:t>
+      </w:r>
+      <w:r>
+        <w:t>ans le cas contraire, cela pourrait ralentir la machine sur laquelle le deamon est exécuté et par conséquent gêner le confort de l’utilisateur. Notre deamon doit donc se limiter à des taches simples.</w:t>
+      </w:r>
+    </w:p>
+    <w:p>
+      <w:pPr>
+        <w:contextualSpacing/>
+      </w:pPr>
+    </w:p>
+    <w:p>
+      <w:pPr>
+        <w:contextualSpacing/>
+      </w:pPr>
+      <w:r>
+        <w:t xml:space="preserve">Le plus grand impératif de notre programme et de pouvoir être utilisable. </w:t>
+      </w:r>
+      <w:r>
+        <w:t>N</w:t>
+      </w:r>
+      <w:r>
+        <w:t>otre programme doit</w:t>
+      </w:r>
+      <w:r>
+        <w:t xml:space="preserve"> donc premièrement</w:t>
+      </w:r>
+      <w:r>
+        <w:t xml:space="preserve"> pouvoir créer un daemon mais également pouvoir le détruire. Il est en effet impensable de laisser un programme tourner indéfiniment sur une machine sans avoir moyen de de l’arrêter. Deuxièmement, le daemon devant s’exécuter en arrière-plan, il est </w:t>
+      </w:r>
+      <w:r>
+        <w:t>impératif de</w:t>
+      </w:r>
+      <w:r>
+        <w:t xml:space="preserve"> pouvoir communiquer avec lui, sans le rendre bloquant.</w:t>
+      </w:r>
+      <w:r>
+        <w:t xml:space="preserve"> </w:t>
+      </w:r>
+      <w:r>
+        <w:t xml:space="preserve">Troisièmement, pour qu’un programme soit utilisable, il faut qu’il soit </w:t>
+      </w:r>
+      <w:r>
+        <w:t>compréhensible</w:t>
+      </w:r>
+      <w:r>
+        <w:t xml:space="preserve">. </w:t>
+      </w:r>
+      <w:r>
+        <w:t>I</w:t>
+      </w:r>
+      <w:r>
+        <w:t>l doit y avoir une fonction permettant d’afficher une aide quant à l’utilisation du programme.</w:t>
+      </w:r>
+      <w:r>
+        <w:t xml:space="preserve"> Dernièrement, pour que le programmes soit utilisable, il doit être complet, et donc intégrer toutes les fonctions que l’on </w:t>
+      </w:r>
+      <w:r>
+        <w:t>attend</w:t>
+      </w:r>
+      <w:r>
+        <w:t xml:space="preserve"> de lui.</w:t>
+      </w:r>
+      <w:r>
+        <w:t xml:space="preserve"> En </w:t>
+      </w:r>
+      <w:r>
+        <w:t xml:space="preserve">l’occurrence, dans ce projet, notre programme doit pouvoir démarrer et arrêter le daemon, le faire redémarrer, afficher son état (démarré ou </w:t>
+      </w:r>
+      <w:r>
+        <w:t xml:space="preserve">éteint), donner la date actuelle, affiché son compteur qui est initialisé lors de sa création, et réinitialiser ce compteur. </w:t>
+      </w:r>
+    </w:p>
+    <w:p>
+      <w:pPr>
+        <w:contextualSpacing/>
+      </w:pPr>
+      <w:r>
+        <w:t xml:space="preserve">une méthode </w:t>
+      </w:r>
+      <w:r>
+        <w:t xml:space="preserve">optionnelle </w:t>
+      </w:r>
+      <w:r>
+        <w:t xml:space="preserve">permettant d’afficher le nombre de réinitialisation du compteur du daemon </w:t>
+      </w:r>
+      <w:r>
+        <w:t>a</w:t>
+      </w:r>
+      <w:r>
+        <w:t xml:space="preserve"> aussi été implément</w:t>
+      </w:r>
+      <w:r>
+        <w:t>ée.</w:t>
+      </w:r>
+    </w:p>
+    <w:p>
+      <w:pPr>
+        <w:contextualSpacing/>
+      </w:pPr>
+    </w:p>
+    <w:p>
+      <w:pPr>
+        <w:contextualSpacing/>
+        <w:jc w:val="center"/>
+        <w:rPr>
+          <w:sz w:val="28"/>
+          <w:szCs w:val="28"/>
+          <w:u w:val="single"/>
+        </w:rPr>
+      </w:pPr>
+    </w:p>
+    <w:p>
+      <w:pPr>
+        <w:jc w:val="center"/>
+        <w:rPr>
+          <w:sz w:val="28"/>
+          <w:szCs w:val="28"/>
+          <w:u w:val="single"/>
+        </w:rPr>
+      </w:pPr>
+      <w:r>
+        <w:rPr>
+          <w:sz w:val="28"/>
+          <w:szCs w:val="28"/>
+          <w:u w:val="single"/>
+        </w:rPr>
+        <w:t>Les moyens d’utiliser ce projet</w:t>
+      </w:r>
+    </w:p>
+    <w:p>
+      <w:pPr>
+        <w:jc w:val="center"/>
+        <w:rPr>
+          <w:sz w:val="28"/>
+          <w:szCs w:val="28"/>
+          <w:u w:val="single"/>
+        </w:rPr>
+      </w:pPr>
+    </w:p>
+    <w:p>
+      <w:pPr>
+        <w:contextualSpacing/>
+      </w:pPr>
+      <w:r>
+        <w:t>Notre projet consiste en un programme que l’on appelle</w:t>
+      </w:r>
+      <w:r>
+        <w:t xml:space="preserve"> avec la commande « ./programme »</w:t>
+      </w:r>
+      <w:r>
+        <w:t xml:space="preserve"> </w:t>
+      </w:r>
+      <w:r>
+        <w:t>suivi d’</w:t>
+      </w:r>
+      <w:r>
+        <w:t>un argument</w:t>
+      </w:r>
+      <w:r>
+        <w:t>.</w:t>
+      </w:r>
+    </w:p>
+    <w:p>
+      <w:pPr>
+        <w:contextualSpacing/>
+      </w:pPr>
+    </w:p>
+    <w:p>
+      <w:pPr>
+        <w:contextualSpacing/>
+      </w:pPr>
+      <w:r>
+        <w:t>Les arguments sont tous construit de la même manière, il commence par «--»et sont suivi du nom de l’argument.</w:t>
+      </w:r>
+    </w:p>
+    <w:p>
+      <w:pPr>
+        <w:contextualSpacing/>
+      </w:pPr>
+    </w:p>
+    <w:p>
+      <w:pPr>
+        <w:contextualSpacing/>
+      </w:pPr>
+      <w:r>
+        <w:t xml:space="preserve">Le premier argument est l’argument « --help » permettant d’afficher </w:t>
+      </w:r>
+      <w:r>
+        <w:t xml:space="preserve">l’aide comme présenté ci-dessous. </w:t>
+      </w:r>
+    </w:p>
+    <w:p>
+      <w:pPr>
+        <w:contextualSpacing/>
+      </w:pPr>
+      <w:r>
+        <w:lastRenderedPageBreak/>
+        <w:drawing>
+          <wp:inline distT="0" distB="0" distL="0" distR="0" wp14:anchorId="300A0230" wp14:editId="6DC4E3C6">
+            <wp:extent cx="5760720" cy="2743835"/>
+            <wp:effectExtent l="0" t="0" r="0" b="0"/>
+            <wp:docPr id="4" name="Image 4"/>
+            <wp:cNvGraphicFramePr>
+              <a:graphicFrameLocks xmlns:a="http://schemas.openxmlformats.org/drawingml/2006/main" noChangeAspect="1"/>
+            </wp:cNvGraphicFramePr>
+            <a:graphic xmlns:a="http://schemas.openxmlformats.org/drawingml/2006/main">
+              <a:graphicData uri="http://schemas.openxmlformats.org/drawingml/2006/picture">
+                <pic:pic xmlns:pic="http://schemas.openxmlformats.org/drawingml/2006/picture">
+                  <pic:nvPicPr>
+                    <pic:cNvPr id="1" name=""/>
+                    <pic:cNvPicPr/>
+                  </pic:nvPicPr>
+                  <pic:blipFill>
+                    <a:blip r:embed="rId9"/>
+                    <a:stretch>
+                      <a:fillRect/>
+                    </a:stretch>
+                  </pic:blipFill>
+                  <pic:spPr>
+                    <a:xfrm>
+                      <a:off x="0" y="0"/>
+                      <a:ext cx="5760720" cy="2743835"/>
+                    </a:xfrm>
+                    <a:prstGeom prst="rect">
+                      <a:avLst/>
+                    </a:prstGeom>
+                  </pic:spPr>
+                </pic:pic>
+              </a:graphicData>
+            </a:graphic>
+          </wp:inline>
+        </w:drawing>
+      </w:r>
+    </w:p>
+    <w:p>
+      <w:pPr>
+        <w:contextualSpacing/>
+      </w:pPr>
+      <w:r>
+        <w:t xml:space="preserve">Cette aide comprend le nom de tous les arguments existant avec leur utilité. On peut utiliser cet argument pour chercher un argument dont on connait l’effet mais dont on ignore le nom, ou inversement, pour chercher l’effet d’un argument dont on ne connait que le nom. </w:t>
+      </w:r>
+    </w:p>
+    <w:p>
+      <w:pPr>
+        <w:contextualSpacing/>
+      </w:pPr>
+      <w:r>
+        <w:t xml:space="preserve">Cet argument peut être </w:t>
+      </w:r>
+      <w:r>
+        <w:t>utilisé</w:t>
+      </w:r>
+      <w:r>
+        <w:t xml:space="preserve"> </w:t>
+      </w:r>
+      <w:r>
+        <w:t>quel que soit</w:t>
+      </w:r>
+      <w:r>
+        <w:t xml:space="preserve"> l’état actuel du daemon.</w:t>
+      </w:r>
+    </w:p>
+    <w:p>
+      <w:pPr>
+        <w:contextualSpacing/>
+      </w:pPr>
+    </w:p>
+    <w:p>
+      <w:r>
+        <w:t>Le deuxième argument est l’argument « --start » qui permet de démarrer le daemon.</w:t>
+      </w:r>
+      <w:r>
+        <w:t xml:space="preserve"> Lorsque le daemon est lancé il va initialiser son chronomètre ainsi que le nombre de fois que se chronomètre a été réinitialisé à 0. Il va également créer l</w:t>
+      </w:r>
+      <w:r>
+        <w:t>e</w:t>
+      </w:r>
+      <w:r>
+        <w:t xml:space="preserve"> pipe </w:t>
+      </w:r>
+      <w:r>
+        <w:t>nommé</w:t>
+      </w:r>
+      <w:r>
+        <w:t>e</w:t>
+      </w:r>
+      <w:r>
+        <w:t xml:space="preserve"> qui va servir à la communication entre l’invocateur et le </w:t>
+      </w:r>
+      <w:r>
+        <w:t xml:space="preserve">daemon. Il va également créer un fichier dans lequel il va stocker son </w:t>
+      </w:r>
+      <w:r>
+        <w:t>pid. Ensuite</w:t>
+      </w:r>
+      <w:r>
+        <w:t xml:space="preserve">, le daemon va atteindre de recevoir par l’intermédiaire de ce dit pipe </w:t>
+      </w:r>
+      <w:r>
+        <w:t>des ordres de la part de l’invocateur</w:t>
+      </w:r>
+      <w:r>
+        <w:t>.</w:t>
+      </w:r>
+      <w:r>
+        <w:t xml:space="preserve"> </w:t>
+      </w:r>
+      <w:r>
+        <w:t xml:space="preserve">Cet argument ne peut être utilisé que lorsque le daemon est éteint. </w:t>
+      </w:r>
+    </w:p>
+    <w:p>
+      <w:r>
+        <w:t xml:space="preserve">Le troisième argument est l’argument « --stop » qui va </w:t>
+      </w:r>
+      <w:r>
+        <w:t xml:space="preserve">permettre </w:t>
+      </w:r>
+      <w:r>
+        <w:t xml:space="preserve">d’éteindre le deamon.  Il </w:t>
+      </w:r>
+      <w:r>
+        <w:t>détruira</w:t>
+      </w:r>
+      <w:r>
+        <w:t xml:space="preserve"> au passage le fichier stockant le pid du daemon ainsi que le pipe </w:t>
+      </w:r>
+      <w:r>
+        <w:t>nommé</w:t>
+      </w:r>
+      <w:r>
+        <w:t>.</w:t>
+      </w:r>
+      <w:r>
+        <w:t xml:space="preserve"> Cet argument ne peut s’utiliser que lorsque le daemon est </w:t>
+      </w:r>
+      <w:r>
+        <w:t>démarré</w:t>
+      </w:r>
+      <w:r>
+        <w:t>.</w:t>
+      </w:r>
+    </w:p>
+    <w:p>
+      <w:r>
+        <w:t xml:space="preserve">Le quatrième argument est l’argument « --restart » qui va éteindre puis </w:t>
+      </w:r>
+      <w:r>
+        <w:t>démarrer</w:t>
+      </w:r>
+      <w:r>
+        <w:t xml:space="preserve"> le daemon.</w:t>
+      </w:r>
+      <w:r>
+        <w:t xml:space="preserve"> Pour ce faire il va dans un premier temps exécuter la méthode utilisé par </w:t>
+      </w:r>
+      <w:r>
+        <w:t>l’argument «</w:t>
+      </w:r>
+      <w:r>
+        <w:t>--stop» puis il va appeler la méthode utilisé par l’argument « --start ». Cet argument ne peut être utilisé que lorsque le daemon est démarré.</w:t>
+      </w:r>
+    </w:p>
+    <w:p>
+      <w:r>
+        <w:t xml:space="preserve">Le </w:t>
+      </w:r>
+      <w:r>
+        <w:t>cinquième</w:t>
+      </w:r>
+      <w:r>
+        <w:t xml:space="preserve"> argument est l’argument « --</w:t>
+      </w:r>
+      <w:r>
+        <w:t>state</w:t>
+      </w:r>
+      <w:r>
+        <w:t> »</w:t>
+      </w:r>
+      <w:r>
+        <w:t xml:space="preserve"> qui va afficher l’état actuel du daemon (démarré ou éteint). Cet argument </w:t>
+      </w:r>
+      <w:r>
+        <w:t>peut être</w:t>
+      </w:r>
+      <w:r>
+        <w:t xml:space="preserve"> utilisé quel</w:t>
+      </w:r>
+      <w:r>
+        <w:t xml:space="preserve"> que soit l’état du daemon.</w:t>
+      </w:r>
+    </w:p>
+    <w:p>
+      <w:r>
+        <w:t xml:space="preserve">Le </w:t>
+      </w:r>
+      <w:r>
+        <w:t>sixième</w:t>
+      </w:r>
+      <w:r>
+        <w:t xml:space="preserve"> argument est l’argument « --</w:t>
+      </w:r>
+      <w:r>
+        <w:t>date</w:t>
+      </w:r>
+      <w:r>
+        <w:t> »</w:t>
+      </w:r>
+      <w:r>
+        <w:t xml:space="preserve"> qui va </w:t>
+      </w:r>
+      <w:r>
+        <w:t>demander</w:t>
+      </w:r>
+      <w:r>
+        <w:t xml:space="preserve"> </w:t>
+      </w:r>
+      <w:r>
+        <w:t>au daemon via le pipe nommé la date actuel</w:t>
+      </w:r>
+      <w:r>
+        <w:t>le</w:t>
+      </w:r>
+      <w:r>
+        <w:t xml:space="preserve"> et qui va l’afficher. Cet argument ne peut être utilisé que lorsque le daemon est démarré.</w:t>
+      </w:r>
+    </w:p>
+    <w:p>
+      <w:r>
+        <w:t xml:space="preserve">Le </w:t>
+      </w:r>
+      <w:r>
+        <w:t>septième</w:t>
+      </w:r>
+      <w:r>
+        <w:t xml:space="preserve"> argument est l’argument « --</w:t>
+      </w:r>
+      <w:r>
+        <w:t>timer</w:t>
+      </w:r>
+      <w:r>
+        <w:t> »</w:t>
+      </w:r>
+      <w:r>
+        <w:t xml:space="preserve"> </w:t>
+      </w:r>
+      <w:r>
+        <w:t xml:space="preserve">qui va demander au daemon via le pipe nommé la </w:t>
+      </w:r>
+      <w:r>
+        <w:t>valeur</w:t>
+      </w:r>
+      <w:r>
+        <w:t xml:space="preserve"> actuel</w:t>
+      </w:r>
+      <w:r>
+        <w:t>le du chronomètre</w:t>
+      </w:r>
+      <w:r>
+        <w:t xml:space="preserve"> et qui va l’afficher. Cet argument ne peut être utilisé que lorsque le daemon est démarré.</w:t>
+      </w:r>
+    </w:p>
+    <w:p>
+      <w:r>
+        <w:t>Le septième argument est l’argument « --</w:t>
+      </w:r>
+      <w:r>
+        <w:t>resettimer</w:t>
+      </w:r>
+      <w:r>
+        <w:t> »</w:t>
+      </w:r>
+      <w:r>
+        <w:t xml:space="preserve"> qui va </w:t>
+      </w:r>
+      <w:r>
+        <w:t>réinitialiser</w:t>
+      </w:r>
+      <w:r>
+        <w:t xml:space="preserve"> le chronomètre et incrémenter de 1 la valeur du compteur de réinitialisation.</w:t>
+      </w:r>
+      <w:r>
+        <w:t xml:space="preserve"> Cet argument ne peut être utilisé que lorsque le daemon est démarré.</w:t>
+      </w:r>
+    </w:p>
+    <w:p>
+      <w:r>
+        <w:lastRenderedPageBreak/>
+        <w:t xml:space="preserve">Le </w:t>
+      </w:r>
+      <w:r>
+        <w:t>dernier</w:t>
+      </w:r>
+      <w:r>
+        <w:t xml:space="preserve"> argument est l’argument « --</w:t>
+      </w:r>
+      <w:r>
+        <w:t>nombrereset</w:t>
+      </w:r>
+      <w:r>
+        <w:t xml:space="preserve"> » qui va demander au daemon via le pipe nommé la </w:t>
+      </w:r>
+      <w:r>
+        <w:t>valeur</w:t>
+      </w:r>
+      <w:r>
+        <w:t xml:space="preserve"> actuelle</w:t>
+      </w:r>
+      <w:r>
+        <w:t xml:space="preserve"> du compteur de réinitialisation</w:t>
+      </w:r>
+      <w:r>
+        <w:t xml:space="preserve"> et qui va l’afficher. Cet argument ne peut être utilisé que lorsque le daemon est démarré.</w:t>
+      </w:r>
+    </w:p>
+    <w:p/>
+    <w:p/>
+    <w:p/>
     <w:p>
       <w:pPr>
         <w:rPr>
@@ -181,7 +766,19 @@
         <w:rPr>
           <w:noProof/>
         </w:rPr>
-        <w:t>Pour demarrer le demon, on regarde tout d’abord si un demon existe déjà(methode isalive()), afin de ne pas en recréer un. Si il n’y a pas de demon d’actif, nous allons lancer le focntion startdaemon.</w:t>
+        <w:t>Pour demarrer le demon, on regarde tout d’abord si un demon existe déjà(methode isalive()), afin de ne pas en recréer un. Si il n’y a pas de demon d’actif, nous allons lancer le fontion startdaemon</w:t>
+      </w:r>
+      <w:r>
+        <w:rPr>
+          <w:noProof/>
+        </w:rPr>
+        <w:t>()</w:t>
+      </w:r>
+      <w:r>
+        <w:rPr>
+          <w:noProof/>
+        </w:rPr>
+        <w:t>.</w:t>
       </w:r>
       <w:r>
         <w:rPr>
@@ -203,7 +800,7 @@
                     <pic:cNvPicPr/>
                   </pic:nvPicPr>
                   <pic:blipFill>
-                    <a:blip r:embed="rId9"/>
+                    <a:blip r:embed="rId10"/>
                     <a:stretch>
                       <a:fillRect/>
                     </a:stretch>
@@ -224,16 +821,13 @@
         </w:drawing>
       </w:r>
       <w:r>
+        <w:t xml:space="preserve"> La fonction start</w:t>
+      </w:r>
+      <w:r>
+        <w:t>daemon()</w:t>
+      </w:r>
+      <w:r>
         <w:t xml:space="preserve"> </w:t>
-      </w:r>
-      <w:r>
-        <w:t>N</w:t>
-      </w:r>
-      <w:r>
-        <w:t xml:space="preserve">ous avons </w:t>
-      </w:r>
-      <w:r>
-        <w:t xml:space="preserve">décider de mettre le start dans le programme Daemon pour qu’il se lance tout seul. La fonction start </w:t>
       </w:r>
       <w:r>
         <w:t>utilis</w:t>
@@ -303,6 +897,7 @@
         <w:rPr>
           <w:noProof/>
         </w:rPr>
+        <w:lastRenderedPageBreak/>
         <w:drawing>
           <wp:inline distT="0" distB="0" distL="0" distR="0" wp14:anchorId="4E1DA78E" wp14:editId="788BBC7E">
             <wp:extent cx="5760720" cy="3684270"/>
@@ -319,7 +914,7 @@
                     <pic:cNvPicPr/>
                   </pic:nvPicPr>
                   <pic:blipFill>
-                    <a:blip r:embed="rId10"/>
+                    <a:blip r:embed="rId11"/>
                     <a:stretch>
                       <a:fillRect/>
                     </a:stretch>
@@ -341,18 +936,99 @@
       </w:r>
       <w:r>
         <w:br/>
-        <w:t xml:space="preserve">Une fois démarré notre daemon se met en attente avec une </w:t>
-      </w:r>
-      <w:proofErr w:type="gramStart"/>
-      <w:r>
-        <w:t>boucle.</w:t>
-      </w:r>
-      <w:r>
-        <w:t>&lt;</w:t>
-      </w:r>
-      <w:proofErr w:type="gramEnd"/>
-      <w:r>
-        <w:t>insert boucle&gt;.</w:t>
+        <w:t>Une fois démarré notre daemon se met en attente avec une boucle</w:t>
+      </w:r>
+      <w:r>
+        <w:t xml:space="preserve"> while(1) car en C toute valeur différent de 0 est considéré comme true.</w:t>
+      </w:r>
+    </w:p>
+    <w:p/>
+    <w:p/>
+    <w:p/>
+    <w:p/>
+    <w:p/>
+    <w:p/>
+    <w:p/>
+    <w:p/>
+    <w:p/>
+    <w:p/>
+    <w:p/>
+    <w:p/>
+    <w:p/>
+    <w:p/>
+    <w:p/>
+    <w:p/>
+    <w:p>
+      <w:pPr>
+        <w:jc w:val="center"/>
+        <w:rPr>
+          <w:b/>
+          <w:bCs/>
+          <w:sz w:val="28"/>
+          <w:szCs w:val="28"/>
+          <w:u w:val="single"/>
+        </w:rPr>
+      </w:pPr>
+      <w:r>
+        <w:rPr>
+          <w:b/>
+          <w:bCs/>
+          <w:sz w:val="28"/>
+          <w:szCs w:val="28"/>
+          <w:u w:val="single"/>
+        </w:rPr>
+        <w:lastRenderedPageBreak/>
+        <w:t>CONCLUSION</w:t>
+      </w:r>
+    </w:p>
+    <w:p>
+      <w:pPr>
+        <w:jc w:val="center"/>
+        <w:rPr>
+          <w:b/>
+          <w:bCs/>
+          <w:sz w:val="28"/>
+          <w:szCs w:val="28"/>
+          <w:u w:val="single"/>
+        </w:rPr>
+      </w:pPr>
+    </w:p>
+    <w:p>
+      <w:r>
+        <w:t>Ce projet remplie sa fonction, il comporte bien un deamon et invocateur capable de communiqué entre eux. Le daemon s’</w:t>
+      </w:r>
+      <w:r>
+        <w:t>exécute</w:t>
+      </w:r>
+      <w:r>
+        <w:t xml:space="preserve"> bien</w:t>
+      </w:r>
+      <w:r>
+        <w:t xml:space="preserve"> en arrière-plan et l’invocateur est bien capable de communiqué avec le daemon.</w:t>
+      </w:r>
+      <w:r>
+        <w:t xml:space="preserve"> Le projet implémente toutes les méthodes demandées mais également une méthodes bonus en plus. Malgré cela, le projet manque un peu d’originalité, car à part la fonction bonus il ne </w:t>
+      </w:r>
+      <w:r>
+        <w:t>propose</w:t>
+      </w:r>
+      <w:r>
+        <w:t xml:space="preserve"> rien</w:t>
+      </w:r>
+      <w:r>
+        <w:t xml:space="preserve"> </w:t>
+      </w:r>
+      <w:r>
+        <w:t>de plus que ce qui est demandé dans le cahier des charges.</w:t>
+      </w:r>
+    </w:p>
+    <w:p/>
+    <w:p>
+      <w:r>
+        <w:t>Ce projet nous a cependant permis d’approfondir nos capacités à travailler en équipe</w:t>
+      </w:r>
+      <w:r>
+        <w:t>. Il nous a également permis de mieux comprendre le concept de tube nommé qui nous semblait réellement compliqué auparavant.</w:t>
       </w:r>
     </w:p>
     <w:sectPr>
@@ -813,6 +1489,29 @@
   <w:style w:type="paragraph" w:default="1" w:styleId="Normal">
     <w:name w:val="Normal"/>
     <w:qFormat/>
+    <w:rsid w:val="00211E63"/>
+  </w:style>
+  <w:style w:type="paragraph" w:styleId="Titre3">
+    <w:name w:val="heading 3"/>
+    <w:basedOn w:val="Normal"/>
+    <w:next w:val="Normal"/>
+    <w:link w:val="Titre3Car"/>
+    <w:uiPriority w:val="9"/>
+    <w:unhideWhenUsed/>
+    <w:qFormat/>
+    <w:rsid w:val="00960281"/>
+    <w:pPr>
+      <w:keepNext/>
+      <w:keepLines/>
+      <w:spacing w:before="40" w:after="0"/>
+      <w:outlineLvl w:val="2"/>
+    </w:pPr>
+    <w:rPr>
+      <w:rFonts w:asciiTheme="majorHAnsi" w:eastAsiaTheme="majorEastAsia" w:hAnsiTheme="majorHAnsi" w:cstheme="majorBidi"/>
+      <w:color w:val="1F3763" w:themeColor="accent1" w:themeShade="7F"/>
+      <w:sz w:val="24"/>
+      <w:szCs w:val="24"/>
+    </w:rPr>
   </w:style>
   <w:style w:type="character" w:default="1" w:styleId="Policepardfaut">
     <w:name w:val="Default Paragraph Font"/>
@@ -949,6 +1648,19 @@
     <w:link w:val="Pieddepage"/>
     <w:uiPriority w:val="99"/>
     <w:rsid w:val="00FE1A89"/>
+  </w:style>
+  <w:style w:type="character" w:customStyle="1" w:styleId="Titre3Car">
+    <w:name w:val="Titre 3 Car"/>
+    <w:basedOn w:val="Policepardfaut"/>
+    <w:link w:val="Titre3"/>
+    <w:uiPriority w:val="9"/>
+    <w:rsid w:val="00960281"/>
+    <w:rPr>
+      <w:rFonts w:asciiTheme="majorHAnsi" w:eastAsiaTheme="majorEastAsia" w:hAnsiTheme="majorHAnsi" w:cstheme="majorBidi"/>
+      <w:color w:val="1F3763" w:themeColor="accent1" w:themeShade="7F"/>
+      <w:sz w:val="24"/>
+      <w:szCs w:val="24"/>
+    </w:rPr>
   </w:style>
 </w:styles>
 </file>

</xml_diff>

<commit_message>
Last version of the project report
</commit_message>
<xml_diff>
--- a/Rapport Projet Daemon.docx
+++ b/Rapport Projet Daemon.docx
@@ -251,13 +251,8 @@
       <w:pPr>
         <w:contextualSpacing/>
       </w:pPr>
-      <w:proofErr w:type="gramStart"/>
-      <w:r>
-        <w:t>une</w:t>
-      </w:r>
-      <w:proofErr w:type="gramEnd"/>
-      <w:r>
-        <w:t xml:space="preserve"> méthode </w:t>
+      <w:r>
+        <w:t xml:space="preserve">une méthode </w:t>
       </w:r>
       <w:r>
         <w:t xml:space="preserve">optionnelle </w:t>
@@ -327,15 +322,7 @@
         <w:t>Notre projet consiste en un programme que l’on appelle</w:t>
       </w:r>
       <w:r>
-        <w:t xml:space="preserve"> avec la commande </w:t>
-      </w:r>
-      <w:proofErr w:type="gramStart"/>
-      <w:r>
-        <w:t>« .</w:t>
-      </w:r>
-      <w:proofErr w:type="gramEnd"/>
-      <w:r>
-        <w:t>/programme »</w:t>
+        <w:t xml:space="preserve"> avec la commande « ./programme »</w:t>
       </w:r>
       <w:r>
         <w:t xml:space="preserve"> </w:t>
@@ -360,15 +347,7 @@
         <w:contextualSpacing/>
       </w:pPr>
       <w:r>
-        <w:t>Les arguments sont tous construit de la même manière, il commence par</w:t>
-      </w:r>
-      <w:proofErr w:type="gramStart"/>
-      <w:r>
-        <w:t xml:space="preserve"> «--</w:t>
-      </w:r>
-      <w:proofErr w:type="gramEnd"/>
-      <w:r>
-        <w:t>»et sont suivi du nom de l’argument.</w:t>
+        <w:t>Les arguments sont tous construit de la même manière, il commence par «--»et sont suivi du nom de l’argument.</w:t>
       </w:r>
     </w:p>
     <w:p>
@@ -468,11 +447,7 @@
         <w:t>Le deuxième argument est l’argument « --start » qui permet de démarrer le daemon.</w:t>
       </w:r>
       <w:r>
-        <w:t xml:space="preserve"> Lorsque le daemon est lancé il va initialiser son chronomètre ainsi que le nombre de fois que se chronomètre a été réinitialisé à 0. Il va également créer </w:t>
-      </w:r>
-      <w:proofErr w:type="gramStart"/>
-      <w:r>
-        <w:t>l</w:t>
+        <w:t xml:space="preserve"> Lorsque le daemon est lancé il va initialiser son chronomètre ainsi que le nombre de fois que se chronomètre a été réinitialisé à 0. Il va également créer l</w:t>
       </w:r>
       <w:r>
         <w:t>e</w:t>
@@ -486,7 +461,6 @@
       <w:r>
         <w:t>e</w:t>
       </w:r>
-      <w:proofErr w:type="gramEnd"/>
       <w:r>
         <w:t xml:space="preserve"> qui va servir à la communication entre l’invocateur et le </w:t>
       </w:r>
@@ -547,16 +521,11 @@
       </w:r>
       <w:proofErr w:type="spellEnd"/>
       <w:r>
-        <w:t xml:space="preserve"> du daemon ainsi que </w:t>
-      </w:r>
-      <w:proofErr w:type="gramStart"/>
-      <w:r>
-        <w:t xml:space="preserve">le pipe </w:t>
+        <w:t xml:space="preserve"> du daemon ainsi que le pipe </w:t>
       </w:r>
       <w:r>
         <w:t>nommé</w:t>
       </w:r>
-      <w:proofErr w:type="gramEnd"/>
       <w:r>
         <w:t>.</w:t>
       </w:r>
@@ -584,18 +553,10 @@
         <w:t xml:space="preserve"> Pour ce faire il va dans un premier temps exécuter la méthode utilisé par </w:t>
       </w:r>
       <w:r>
-        <w:t>l’argument</w:t>
-      </w:r>
-      <w:proofErr w:type="gramStart"/>
-      <w:r>
-        <w:t xml:space="preserve"> «</w:t>
-      </w:r>
-      <w:r>
-        <w:t>--</w:t>
-      </w:r>
-      <w:proofErr w:type="gramEnd"/>
-      <w:r>
-        <w:t>stop» puis il va appeler la méthode utilisé par l’argument « --start ». Cet argument ne peut être utilisé que lorsque le daemon est démarré.</w:t>
+        <w:t>l’argument «</w:t>
+      </w:r>
+      <w:r>
+        <w:t>--stop» puis il va appeler la méthode utilisé par l’argument « --start ». Cet argument ne peut être utilisé que lorsque le daemon est démarré.</w:t>
       </w:r>
     </w:p>
     <w:p>
@@ -644,15 +605,7 @@
         <w:t xml:space="preserve"> </w:t>
       </w:r>
       <w:r>
-        <w:t xml:space="preserve">au daemon via </w:t>
-      </w:r>
-      <w:proofErr w:type="gramStart"/>
-      <w:r>
-        <w:t>le pipe</w:t>
-      </w:r>
-      <w:proofErr w:type="gramEnd"/>
-      <w:r>
-        <w:t xml:space="preserve"> nommé la date actuel</w:t>
+        <w:t>au daemon via le pipe nommé la date actuel</w:t>
       </w:r>
       <w:r>
         <w:t>le</w:t>
@@ -672,15 +625,7 @@
       </w:r>
       <w:proofErr w:type="spellEnd"/>
       <w:r>
-        <w:t xml:space="preserve"> » qui va demander au daemon via </w:t>
-      </w:r>
-      <w:proofErr w:type="gramStart"/>
-      <w:r>
-        <w:t>le pipe</w:t>
-      </w:r>
-      <w:proofErr w:type="gramEnd"/>
-      <w:r>
-        <w:t xml:space="preserve"> nommé la valeur actuelle du chronomètre et qui va l’afficher. Cet argument ne peut être utilisé que lorsque le daemon est démarré.</w:t>
+        <w:t> » qui va demander au daemon via le pipe nommé la valeur actuelle du chronomètre et qui va l’afficher. Cet argument ne peut être utilisé que lorsque le daemon est démarré.</w:t>
       </w:r>
     </w:p>
     <w:p>
@@ -721,15 +666,7 @@
       </w:r>
       <w:proofErr w:type="spellEnd"/>
       <w:r>
-        <w:t xml:space="preserve"> » qui va demander au daemon via </w:t>
-      </w:r>
-      <w:proofErr w:type="gramStart"/>
-      <w:r>
-        <w:t>le pipe</w:t>
-      </w:r>
-      <w:proofErr w:type="gramEnd"/>
-      <w:r>
-        <w:t xml:space="preserve"> nommé la valeur actuelle du compteur de réinitialisation et qui va l’afficher. Cet argument ne peut être utilisé que lorsque le daemon est démarré.</w:t>
+        <w:t> » qui va demander au daemon via le pipe nommé la valeur actuelle du compteur de réinitialisation et qui va l’afficher. Cet argument ne peut être utilisé que lorsque le daemon est démarré.</w:t>
       </w:r>
     </w:p>
     <w:p>
@@ -903,7 +840,6 @@
         <w:t xml:space="preserve"> La fonction </w:t>
       </w:r>
       <w:proofErr w:type="spellStart"/>
-      <w:proofErr w:type="gramStart"/>
       <w:r>
         <w:t>start</w:t>
       </w:r>
@@ -912,11 +848,7 @@
       </w:r>
       <w:proofErr w:type="spellEnd"/>
       <w:r>
-        <w:t>(</w:t>
-      </w:r>
-      <w:proofErr w:type="gramEnd"/>
-      <w:r>
-        <w:t>)</w:t>
+        <w:t>()</w:t>
       </w:r>
       <w:r>
         <w:t xml:space="preserve"> </w:t>
@@ -1157,15 +1089,7 @@
         <w:t>Une fois démarré notre daemon se met en attente avec une boucle</w:t>
       </w:r>
       <w:r>
-        <w:t xml:space="preserve"> </w:t>
-      </w:r>
-      <w:proofErr w:type="gramStart"/>
-      <w:r>
-        <w:t>while(</w:t>
-      </w:r>
-      <w:proofErr w:type="gramEnd"/>
-      <w:r>
-        <w:t>1) car en C toute valeur différent de 0 est considéré comme true.</w:t>
+        <w:t xml:space="preserve"> while(1) car en C toute valeur différent de 0 est considéré comme true.</w:t>
       </w:r>
       <w:r>
         <w:t xml:space="preserve"> Dans cette </w:t>
@@ -1182,15 +1106,7 @@
       </w:r>
       <w:proofErr w:type="spellEnd"/>
       <w:r>
-        <w:t xml:space="preserve"> lire le contenu </w:t>
-      </w:r>
-      <w:proofErr w:type="gramStart"/>
-      <w:r>
-        <w:t>du pipe</w:t>
-      </w:r>
-      <w:proofErr w:type="gramEnd"/>
-      <w:r>
-        <w:t xml:space="preserve"> pour voir </w:t>
+        <w:t xml:space="preserve"> lire le contenu du pipe pour voir </w:t>
       </w:r>
       <w:r>
         <w:t>s’il</w:t>
@@ -1247,15 +1163,7 @@
     </w:p>
     <w:p>
       <w:r>
-        <w:t xml:space="preserve">Lorsque l’on va appeler notre programme avec un argument, nous allons dans </w:t>
-      </w:r>
-      <w:proofErr w:type="gramStart"/>
-      <w:r>
-        <w:t>le main</w:t>
-      </w:r>
-      <w:proofErr w:type="gramEnd"/>
-      <w:r>
-        <w:t xml:space="preserve"> vérifier si </w:t>
+        <w:t xml:space="preserve">Lorsque l’on va appeler notre programme avec un argument, nous allons dans le main vérifier si </w:t>
       </w:r>
       <w:r>
         <w:t xml:space="preserve">il n’y a bien qu’un seul argument, et si </w:t>
@@ -1373,6 +1281,9 @@
       <w:r>
         <w:t xml:space="preserve"> La valeur de retour si elle existe va être récupérer dans une variable qui va ensuite être afficher</w:t>
       </w:r>
+      <w:r>
+        <w:t>.</w:t>
+      </w:r>
     </w:p>
     <w:p>
       <w:r>
@@ -1420,15 +1331,7 @@
         <w:t xml:space="preserve"> </w:t>
       </w:r>
       <w:r>
-        <w:t xml:space="preserve">Lorsque le daemon va lire le tuyau et que la valeur qu’il va lire correspond à </w:t>
-      </w:r>
-      <w:proofErr w:type="gramStart"/>
-      <w:r>
-        <w:t>une valeur défini</w:t>
-      </w:r>
-      <w:proofErr w:type="gramEnd"/>
-      <w:r>
-        <w:t xml:space="preserve">, il va fermer le tuyau, exécuter la fonction associé à l’ordre qu’il </w:t>
+        <w:t xml:space="preserve">Lorsque le daemon va lire le tuyau et que la valeur qu’il va lire correspond à une valeur défini, il va fermer le tuyau, exécuter la fonction associé à l’ordre qu’il </w:t>
       </w:r>
       <w:r>
         <w:t>reçut</w:t>
@@ -1529,15 +1432,7 @@
       </w:r>
       <w:proofErr w:type="spellEnd"/>
       <w:r>
-        <w:t xml:space="preserve"> lira constamment le contenu </w:t>
-      </w:r>
-      <w:proofErr w:type="gramStart"/>
-      <w:r>
-        <w:t>du pipe</w:t>
-      </w:r>
-      <w:proofErr w:type="gramEnd"/>
-      <w:r>
-        <w:t xml:space="preserve"> jusqu’à ce que l’argument « --stop » ou l’argument </w:t>
+        <w:t xml:space="preserve"> lira constamment le contenu du pipe jusqu’à ce que l’argument « --stop » ou l’argument </w:t>
       </w:r>
       <w:r>
         <w:t>« --restart » soit entrée.</w:t>
@@ -1561,15 +1456,7 @@
       </w:r>
       <w:proofErr w:type="spellEnd"/>
       <w:r>
-        <w:t xml:space="preserve"> dans la constante TEMPOFIC, et va tuer ce PID avec la fonction </w:t>
-      </w:r>
-      <w:proofErr w:type="gramStart"/>
-      <w:r>
-        <w:t>Kill(</w:t>
-      </w:r>
-      <w:proofErr w:type="gramEnd"/>
-      <w:r>
-        <w:t xml:space="preserve">).  Une fois le </w:t>
+        <w:t xml:space="preserve"> dans la constante TEMPOFIC, et va tuer ce PID avec la fonction Kill().  Une fois le </w:t>
       </w:r>
       <w:proofErr w:type="spellStart"/>
       <w:r>
@@ -1621,131 +1508,17 @@
       </w:r>
     </w:p>
     <w:p/>
-    <w:p/>
-    <w:p>
-      <w:r>
-        <w:t>Le projet es</w:t>
-      </w:r>
-      <w:r>
-        <w:t xml:space="preserve">t </w:t>
-      </w:r>
-      <w:r>
-        <w:t xml:space="preserve">fonctionnel, cependant </w:t>
-      </w:r>
-      <w:r>
-        <w:t>des difficultés</w:t>
-      </w:r>
-      <w:r>
-        <w:t xml:space="preserve"> ont été rencontr</w:t>
-      </w:r>
-      <w:r>
-        <w:t>ée</w:t>
-      </w:r>
-      <w:r>
-        <w:t>s.</w:t>
-      </w:r>
-      <w:r>
-        <w:t xml:space="preserve"> La principale a été rencontrés au niveau du pipe. Au début du projet, Il y avait deux pipe</w:t>
-      </w:r>
-      <w:r>
-        <w:t>s</w:t>
-      </w:r>
-      <w:r>
-        <w:t xml:space="preserve"> nommée</w:t>
-      </w:r>
-      <w:r>
-        <w:t>s</w:t>
-      </w:r>
-      <w:r>
-        <w:t xml:space="preserve">, un dans lequel l’invocateur écrivait ses ordres et que le daemon </w:t>
-      </w:r>
-      <w:r>
-        <w:t>lisait</w:t>
-      </w:r>
-      <w:r>
-        <w:t xml:space="preserve"> pour récupérer </w:t>
-      </w:r>
-      <w:r>
-        <w:t>l’ordre,</w:t>
-      </w:r>
-      <w:r>
-        <w:t xml:space="preserve"> et un dans lequel le daemon écrivait la valeur de retour si elle existait et que l’invocateur lisait pour </w:t>
-      </w:r>
-      <w:r>
-        <w:t>récupérer</w:t>
-      </w:r>
-      <w:r>
-        <w:t xml:space="preserve"> la valeur afin de l’afficher.</w:t>
-      </w:r>
-      <w:r>
-        <w:t xml:space="preserve"> Ces pipes était également ouvert dans des fichiers. Pour des raisons de synchronisation, un seul pipe à été gardé. Pour alléger visuellement le code, </w:t>
-      </w:r>
-      <w:r>
-        <w:t xml:space="preserve">le pipe n’utilise plus de fichier, car cela nous permet de nous affranchir des fonctions </w:t>
-      </w:r>
-      <w:proofErr w:type="spellStart"/>
-      <w:proofErr w:type="gramStart"/>
-      <w:r>
-        <w:t>fdopen</w:t>
-      </w:r>
-      <w:proofErr w:type="spellEnd"/>
-      <w:r>
-        <w:t>(</w:t>
-      </w:r>
-      <w:proofErr w:type="gramEnd"/>
-      <w:r>
-        <w:t xml:space="preserve">) et </w:t>
-      </w:r>
-      <w:proofErr w:type="spellStart"/>
-      <w:r>
-        <w:t>fclose</w:t>
-      </w:r>
-      <w:proofErr w:type="spellEnd"/>
-      <w:r>
-        <w:t xml:space="preserve">(). Cette solution nous oblige tout de même à utiliser la fonction </w:t>
-      </w:r>
-      <w:proofErr w:type="spellStart"/>
-      <w:proofErr w:type="gramStart"/>
-      <w:r>
-        <w:t>sprintf</w:t>
-      </w:r>
-      <w:proofErr w:type="spellEnd"/>
-      <w:r>
-        <w:t>(</w:t>
-      </w:r>
-      <w:proofErr w:type="gramEnd"/>
-      <w:r>
-        <w:t>) afin d’avoir le bon format de texte pour la valeur de retour .</w:t>
-      </w:r>
-      <w:r>
-        <w:t xml:space="preserve"> Initialement, les fonctions de l’invocateur étaient définies dans le fichier main. Pour des raisons de confort visuel, </w:t>
-      </w:r>
-      <w:proofErr w:type="gramStart"/>
-      <w:r>
-        <w:t>ces fonction</w:t>
-      </w:r>
-      <w:proofErr w:type="gramEnd"/>
-      <w:r>
-        <w:t xml:space="preserve"> sont maintenant défini dans un fichier </w:t>
-      </w:r>
-      <w:proofErr w:type="spellStart"/>
-      <w:r>
-        <w:t>invocateur.c</w:t>
-      </w:r>
-      <w:proofErr w:type="spellEnd"/>
-      <w:r>
-        <w:t>,</w:t>
-      </w:r>
-      <w:r>
-        <w:t xml:space="preserve"> </w:t>
-      </w:r>
-      <w:r>
-        <w:t>e</w:t>
-      </w:r>
-      <w:r>
-        <w:t>t le main se contente d’appeler ses fonction.</w:t>
-      </w:r>
-    </w:p>
+    <w:p>
+      <w:r>
+        <w:t>Pour réaliser ce projet, nous nous sommes, séparer les tâches. François s’est occupé du daemon et du main tandis que Pierre à réaliser les fonctions de l’invocateur.  Le fichier était partagé sur un GitHub afin de pouvoir travailler ensemble à distance.</w:t>
+      </w:r>
+    </w:p>
+    <w:p/>
+    <w:p/>
+    <w:p/>
+    <w:p/>
+    <w:p/>
+    <w:p/>
     <w:p/>
     <w:p/>
     <w:p/>
@@ -1828,18 +1601,57 @@
       <w:r>
         <w:t xml:space="preserve"> </w:t>
       </w:r>
-    </w:p>
-    <w:p>
-      <w:r>
-        <w:t xml:space="preserve">Cependant il nous aurait été compliqué voire impossible de réalisé ce projet sans l’aide </w:t>
-      </w:r>
-      <w:proofErr w:type="gramStart"/>
-      <w:r>
-        <w:t>de  nos</w:t>
-      </w:r>
-      <w:proofErr w:type="gramEnd"/>
-      <w:r>
-        <w:t xml:space="preserve"> camarades, qui nous ont notamment aidé pour dissocier le daemon du terminal, et pour comprendre le fonctionnement des pipes nommés. </w:t>
+      <w:r>
+        <w:t xml:space="preserve">Le projet est fonctionnel, cependant des difficultés ont été rencontrées. La principale a été rencontrés au niveau du pipe. Au début du projet, Il y avait deux pipes nommées, un dans lequel l’invocateur écrivait ses ordres et que le daemon lisait pour récupérer l’ordre, et un dans lequel le daemon écrivait la valeur de retour si elle existait et que l’invocateur lisait pour récupérer la valeur afin de l’afficher. Ces pipes était également ouvert dans des fichiers. Pour des raisons de synchronisation, un seul pipe </w:t>
+      </w:r>
+      <w:proofErr w:type="spellStart"/>
+      <w:r>
+        <w:t>à</w:t>
+      </w:r>
+      <w:proofErr w:type="spellEnd"/>
+      <w:r>
+        <w:t xml:space="preserve"> été gardé. Pour alléger visuellement le code, le pipe n’utilise plus de fichier, car cela nous permet de nous affranchir des fonctions </w:t>
+      </w:r>
+      <w:proofErr w:type="spellStart"/>
+      <w:r>
+        <w:t>fdopen</w:t>
+      </w:r>
+      <w:proofErr w:type="spellEnd"/>
+      <w:r>
+        <w:t xml:space="preserve">() et </w:t>
+      </w:r>
+      <w:proofErr w:type="spellStart"/>
+      <w:r>
+        <w:t>fclose</w:t>
+      </w:r>
+      <w:proofErr w:type="spellEnd"/>
+      <w:r>
+        <w:t xml:space="preserve">(). Cette solution nous oblige tout de même à utiliser la fonction </w:t>
+      </w:r>
+      <w:proofErr w:type="spellStart"/>
+      <w:r>
+        <w:t>sprintf</w:t>
+      </w:r>
+      <w:proofErr w:type="spellEnd"/>
+      <w:r>
+        <w:t xml:space="preserve">() afin d’avoir le bon format de texte pour la valeur de retour . Initialement, les fonctions de l’invocateur étaient définies dans le fichier main. Pour des raisons de confort visuel, ces fonctions sont maintenant défini dans un fichier </w:t>
+      </w:r>
+      <w:proofErr w:type="spellStart"/>
+      <w:r>
+        <w:t>invocateur.c</w:t>
+      </w:r>
+      <w:proofErr w:type="spellEnd"/>
+      <w:r>
+        <w:t>, et le main se contente d’appeler ses fonction.</w:t>
+      </w:r>
+    </w:p>
+    <w:p/>
+    <w:p>
+      <w:r>
+        <w:t>I</w:t>
+      </w:r>
+      <w:r>
+        <w:t xml:space="preserve">l nous aurait été compliqué voire impossible de réalisé ce projet sans l’aide de  nos camarades, qui nous ont notamment aidé pour dissocier le daemon du terminal, et pour comprendre le fonctionnement des pipes nommés. </w:t>
       </w:r>
     </w:p>
     <w:p/>

</xml_diff>